<commit_message>
Element rewriten true jquery
</commit_message>
<xml_diff>
--- a/dokumentacija/Saityno technologijos ir skaitmeninė grafika.docx
+++ b/dokumentacija/Saityno technologijos ir skaitmeninė grafika.docx
@@ -9,6 +9,8 @@
           <w:lang w:val="lt-LT"/>
         </w:rPr>
       </w:pPr>
+      <w:bookmarkStart w:id="0" w:name="_Hlk90475056"/>
+      <w:bookmarkEnd w:id="0"/>
     </w:p>
     <w:p>
       <w:pPr>
@@ -763,7 +765,7 @@
           <w:lang w:val="lt-LT" w:eastAsia="lt-LT"/>
         </w:rPr>
       </w:pPr>
-      <w:bookmarkStart w:id="0" w:name="_Toc89952233"/>
+      <w:bookmarkStart w:id="1" w:name="_Toc89952233"/>
       <w:r>
         <w:rPr>
           <w:rFonts w:eastAsia="Times New Roman"/>
@@ -771,7 +773,7 @@
         </w:rPr>
         <w:t>Idėja</w:t>
       </w:r>
-      <w:bookmarkEnd w:id="0"/>
+      <w:bookmarkEnd w:id="1"/>
     </w:p>
     <w:p>
       <w:pPr>
@@ -785,46 +787,741 @@
         </w:rPr>
         <w:t>Pagrindinė puslapio idėja yra sukurti „</w:t>
       </w:r>
-      <w:r>
+      <w:proofErr w:type="spellStart"/>
+      <w:r>
+        <w:rPr>
+          <w:lang w:val="lt-LT" w:eastAsia="lt-LT"/>
+        </w:rPr>
+        <w:t>single</w:t>
+      </w:r>
+      <w:proofErr w:type="spellEnd"/>
+      <w:r>
+        <w:rPr>
+          <w:lang w:val="lt-LT" w:eastAsia="lt-LT"/>
+        </w:rPr>
+        <w:t xml:space="preserve"> </w:t>
+      </w:r>
+      <w:proofErr w:type="spellStart"/>
+      <w:r>
+        <w:rPr>
+          <w:lang w:val="lt-LT" w:eastAsia="lt-LT"/>
+        </w:rPr>
+        <w:t>page</w:t>
+      </w:r>
+      <w:proofErr w:type="spellEnd"/>
+      <w:r>
+        <w:rPr>
+          <w:lang w:val="lt-LT" w:eastAsia="lt-LT"/>
+        </w:rPr>
+        <w:t xml:space="preserve"> </w:t>
+      </w:r>
+      <w:proofErr w:type="spellStart"/>
+      <w:r>
+        <w:rPr>
+          <w:lang w:val="lt-LT" w:eastAsia="lt-LT"/>
+        </w:rPr>
+        <w:t>application</w:t>
+      </w:r>
+      <w:proofErr w:type="spellEnd"/>
+      <w:r>
+        <w:rPr>
+          <w:lang w:val="lt-LT" w:eastAsia="lt-LT"/>
+        </w:rPr>
+        <w:t xml:space="preserve">“ tipo puslapi kuris butu skirtas </w:t>
+      </w:r>
+      <w:r>
+        <w:rPr>
+          <w:lang w:val="lt-LT" w:eastAsia="lt-LT"/>
+        </w:rPr>
+        <w:t>valdyti namuose ar kompanijose esančius paprasčiausius elementus kaip apšvietimą, žaliuzes, durų užrakinimus ir t.t.</w:t>
+      </w:r>
+    </w:p>
+    <w:p>
+      <w:pPr>
+        <w:rPr>
+          <w:lang w:val="lt-LT" w:eastAsia="lt-LT"/>
+        </w:rPr>
+      </w:pPr>
+      <w:r>
+        <w:rPr>
+          <w:lang w:val="lt-LT" w:eastAsia="lt-LT"/>
+        </w:rPr>
+        <w:t>Idėjos pavyzdžiai:</w:t>
+      </w:r>
+    </w:p>
+    <w:p>
+      <w:pPr>
+        <w:keepNext/>
+      </w:pPr>
+      <w:r>
+        <w:rPr>
+          <w:noProof/>
+        </w:rPr>
+        <w:drawing>
+          <wp:inline distT="0" distB="0" distL="0" distR="0" wp14:anchorId="509313F7" wp14:editId="3318FD93">
+            <wp:extent cx="3086100" cy="1697355"/>
+            <wp:effectExtent l="0" t="0" r="0" b="0"/>
+            <wp:docPr id="6" name="Picture 6"/>
+            <wp:cNvGraphicFramePr>
+              <a:graphicFrameLocks xmlns:a="http://schemas.openxmlformats.org/drawingml/2006/main" noChangeAspect="1"/>
+            </wp:cNvGraphicFramePr>
+            <a:graphic xmlns:a="http://schemas.openxmlformats.org/drawingml/2006/main">
+              <a:graphicData uri="http://schemas.openxmlformats.org/drawingml/2006/picture">
+                <pic:pic xmlns:pic="http://schemas.openxmlformats.org/drawingml/2006/picture">
+                  <pic:nvPicPr>
+                    <pic:cNvPr id="0" name="Picture 3"/>
+                    <pic:cNvPicPr>
+                      <a:picLocks noChangeAspect="1" noChangeArrowheads="1"/>
+                    </pic:cNvPicPr>
+                  </pic:nvPicPr>
+                  <pic:blipFill>
+                    <a:blip r:embed="rId6" cstate="print">
+                      <a:extLst>
+                        <a:ext uri="{28A0092B-C50C-407E-A947-70E740481C1C}">
+                          <a14:useLocalDpi xmlns:a14="http://schemas.microsoft.com/office/drawing/2010/main" val="0"/>
+                        </a:ext>
+                      </a:extLst>
+                    </a:blip>
+                    <a:srcRect/>
+                    <a:stretch>
+                      <a:fillRect/>
+                    </a:stretch>
+                  </pic:blipFill>
+                  <pic:spPr bwMode="auto">
+                    <a:xfrm>
+                      <a:off x="0" y="0"/>
+                      <a:ext cx="3094131" cy="1701772"/>
+                    </a:xfrm>
+                    <a:prstGeom prst="rect">
+                      <a:avLst/>
+                    </a:prstGeom>
+                    <a:noFill/>
+                  </pic:spPr>
+                </pic:pic>
+              </a:graphicData>
+            </a:graphic>
+          </wp:inline>
+        </w:drawing>
+      </w:r>
+    </w:p>
+    <w:p>
+      <w:pPr>
+        <w:pStyle w:val="Caption"/>
+      </w:pPr>
+      <w:bookmarkStart w:id="2" w:name="_Toc90475826"/>
+      <w:r>
+        <w:t xml:space="preserve">pav. </w:t>
+      </w:r>
+      <w:fldSimple w:instr=" SEQ pav. \* ARABIC ">
+        <w:r>
+          <w:rPr>
+            <w:noProof/>
+          </w:rPr>
+          <w:t>1</w:t>
+        </w:r>
+      </w:fldSimple>
+      <w:r>
+        <w:t xml:space="preserve"> (</w:t>
+      </w:r>
+      <w:r>
+        <w:t>https://techtrendspro.com/best-home-security-systems-market-today/</w:t>
+      </w:r>
+      <w:r>
+        <w:t>)</w:t>
+      </w:r>
+      <w:bookmarkEnd w:id="2"/>
+    </w:p>
+    <w:p>
+      <w:pPr>
+        <w:keepNext/>
+      </w:pPr>
+      <w:r>
+        <w:rPr>
+          <w:noProof/>
+          <w:lang w:val="lt-LT" w:eastAsia="lt-LT"/>
+        </w:rPr>
+        <w:drawing>
+          <wp:inline distT="0" distB="0" distL="0" distR="0" wp14:anchorId="292819E4" wp14:editId="7A46CF8C">
+            <wp:extent cx="3070578" cy="1727200"/>
+            <wp:effectExtent l="0" t="0" r="0" b="6350"/>
+            <wp:docPr id="5" name="Picture 5"/>
+            <wp:cNvGraphicFramePr>
+              <a:graphicFrameLocks xmlns:a="http://schemas.openxmlformats.org/drawingml/2006/main" noChangeAspect="1"/>
+            </wp:cNvGraphicFramePr>
+            <a:graphic xmlns:a="http://schemas.openxmlformats.org/drawingml/2006/main">
+              <a:graphicData uri="http://schemas.openxmlformats.org/drawingml/2006/picture">
+                <pic:pic xmlns:pic="http://schemas.openxmlformats.org/drawingml/2006/picture">
+                  <pic:nvPicPr>
+                    <pic:cNvPr id="0" name="Picture 2"/>
+                    <pic:cNvPicPr>
+                      <a:picLocks noChangeAspect="1" noChangeArrowheads="1"/>
+                    </pic:cNvPicPr>
+                  </pic:nvPicPr>
+                  <pic:blipFill>
+                    <a:blip r:embed="rId7" cstate="print">
+                      <a:extLst>
+                        <a:ext uri="{28A0092B-C50C-407E-A947-70E740481C1C}">
+                          <a14:useLocalDpi xmlns:a14="http://schemas.microsoft.com/office/drawing/2010/main" val="0"/>
+                        </a:ext>
+                      </a:extLst>
+                    </a:blip>
+                    <a:srcRect/>
+                    <a:stretch>
+                      <a:fillRect/>
+                    </a:stretch>
+                  </pic:blipFill>
+                  <pic:spPr bwMode="auto">
+                    <a:xfrm>
+                      <a:off x="0" y="0"/>
+                      <a:ext cx="3079236" cy="1732070"/>
+                    </a:xfrm>
+                    <a:prstGeom prst="rect">
+                      <a:avLst/>
+                    </a:prstGeom>
+                    <a:noFill/>
+                  </pic:spPr>
+                </pic:pic>
+              </a:graphicData>
+            </a:graphic>
+          </wp:inline>
+        </w:drawing>
+      </w:r>
+    </w:p>
+    <w:p>
+      <w:pPr>
+        <w:pStyle w:val="Caption"/>
+      </w:pPr>
+      <w:bookmarkStart w:id="3" w:name="_Toc90475827"/>
+      <w:r>
+        <w:t xml:space="preserve">pav. </w:t>
+      </w:r>
+      <w:fldSimple w:instr=" SEQ pav. \* ARABIC ">
+        <w:r>
+          <w:rPr>
+            <w:noProof/>
+          </w:rPr>
+          <w:t>2</w:t>
+        </w:r>
+      </w:fldSimple>
+      <w:r>
+        <w:t xml:space="preserve"> </w:t>
+      </w:r>
+      <w:r>
+        <w:t>Smart home control panel stock photo</w:t>
+      </w:r>
+      <w:r>
+        <w:t xml:space="preserve"> (</w:t>
+      </w:r>
+      <w:r>
+        <w:t>https://www.istockphoto.com/photo/smart-home-control-panel-gm983411374-266952226</w:t>
+      </w:r>
+      <w:r>
+        <w:t>)</w:t>
+      </w:r>
+      <w:bookmarkEnd w:id="3"/>
+    </w:p>
+    <w:p/>
+    <w:p>
+      <w:pPr>
+        <w:keepNext/>
+      </w:pPr>
+      <w:r>
+        <w:rPr>
+          <w:noProof/>
+          <w:lang w:val="lt-LT" w:eastAsia="lt-LT"/>
+        </w:rPr>
+        <w:drawing>
+          <wp:inline distT="0" distB="0" distL="0" distR="0" wp14:anchorId="07D238D5" wp14:editId="06906590">
+            <wp:extent cx="3054350" cy="1524467"/>
+            <wp:effectExtent l="0" t="0" r="0" b="0"/>
+            <wp:docPr id="4" name="Picture 4"/>
+            <wp:cNvGraphicFramePr>
+              <a:graphicFrameLocks xmlns:a="http://schemas.openxmlformats.org/drawingml/2006/main" noChangeAspect="1"/>
+            </wp:cNvGraphicFramePr>
+            <a:graphic xmlns:a="http://schemas.openxmlformats.org/drawingml/2006/main">
+              <a:graphicData uri="http://schemas.openxmlformats.org/drawingml/2006/picture">
+                <pic:pic xmlns:pic="http://schemas.openxmlformats.org/drawingml/2006/picture">
+                  <pic:nvPicPr>
+                    <pic:cNvPr id="0" name="Picture 3"/>
+                    <pic:cNvPicPr>
+                      <a:picLocks noChangeAspect="1" noChangeArrowheads="1"/>
+                    </pic:cNvPicPr>
+                  </pic:nvPicPr>
+                  <pic:blipFill>
+                    <a:blip r:embed="rId8" cstate="print">
+                      <a:extLst>
+                        <a:ext uri="{28A0092B-C50C-407E-A947-70E740481C1C}">
+                          <a14:useLocalDpi xmlns:a14="http://schemas.microsoft.com/office/drawing/2010/main" val="0"/>
+                        </a:ext>
+                      </a:extLst>
+                    </a:blip>
+                    <a:srcRect/>
+                    <a:stretch>
+                      <a:fillRect/>
+                    </a:stretch>
+                  </pic:blipFill>
+                  <pic:spPr bwMode="auto">
+                    <a:xfrm>
+                      <a:off x="0" y="0"/>
+                      <a:ext cx="3077310" cy="1535927"/>
+                    </a:xfrm>
+                    <a:prstGeom prst="rect">
+                      <a:avLst/>
+                    </a:prstGeom>
+                    <a:noFill/>
+                    <a:ln>
+                      <a:noFill/>
+                    </a:ln>
+                  </pic:spPr>
+                </pic:pic>
+              </a:graphicData>
+            </a:graphic>
+          </wp:inline>
+        </w:drawing>
+      </w:r>
+    </w:p>
+    <w:p>
+      <w:pPr>
+        <w:pStyle w:val="Caption"/>
         <w:rPr>
           <w:lang w:eastAsia="lt-LT"/>
         </w:rPr>
-        <w:t xml:space="preserve">single page </w:t>
+      </w:pPr>
+      <w:bookmarkStart w:id="4" w:name="_Toc90475828"/>
+      <w:proofErr w:type="spellStart"/>
+      <w:r>
+        <w:rPr>
+          <w:lang w:val="de-DE"/>
+        </w:rPr>
+        <w:t>pav</w:t>
+      </w:r>
+      <w:proofErr w:type="spellEnd"/>
+      <w:r>
+        <w:rPr>
+          <w:lang w:val="de-DE"/>
+        </w:rPr>
+        <w:t xml:space="preserve">. </w:t>
+      </w:r>
+      <w:r>
+        <w:fldChar w:fldCharType="begin"/>
+      </w:r>
+      <w:r>
+        <w:rPr>
+          <w:lang w:val="de-DE"/>
+        </w:rPr>
+        <w:instrText xml:space="preserve"> SEQ pav. \* ARABIC </w:instrText>
+      </w:r>
+      <w:r>
+        <w:fldChar w:fldCharType="separate"/>
+      </w:r>
+      <w:r>
+        <w:rPr>
+          <w:noProof/>
+        </w:rPr>
+        <w:t>3</w:t>
+      </w:r>
+      <w:r>
+        <w:fldChar w:fldCharType="end"/>
+      </w:r>
+      <w:r>
+        <w:t xml:space="preserve"> Star trek Discovery</w:t>
+      </w:r>
+      <w:r>
+        <w:t xml:space="preserve"> season 1 press kit (</w:t>
+      </w:r>
+      <w:r>
+        <w:t>https://discovery.trekcore.com/gallery/thumbnails.php?album=58&amp;page=1</w:t>
+      </w:r>
+      <w:r>
+        <w:t>)</w:t>
+      </w:r>
+      <w:bookmarkEnd w:id="4"/>
+    </w:p>
+    <w:p>
+      <w:pPr>
+        <w:pStyle w:val="Heading1"/>
+        <w:rPr>
+          <w:lang w:val="lt-LT" w:eastAsia="lt-LT"/>
+        </w:rPr>
+      </w:pPr>
+      <w:bookmarkStart w:id="5" w:name="_Toc89952234"/>
+      <w:r>
+        <w:rPr>
+          <w:lang w:val="lt-LT" w:eastAsia="lt-LT"/>
+        </w:rPr>
+        <w:t>Svetainės struktūra</w:t>
+      </w:r>
+      <w:bookmarkEnd w:id="5"/>
+    </w:p>
+    <w:p>
+      <w:pPr>
+        <w:pStyle w:val="Heading2"/>
+        <w:rPr>
+          <w:lang w:val="lt-LT" w:eastAsia="lt-LT"/>
+        </w:rPr>
+      </w:pPr>
+      <w:bookmarkStart w:id="6" w:name="_Toc89952235"/>
+      <w:r>
+        <w:rPr>
+          <w:lang w:val="lt-LT" w:eastAsia="lt-LT"/>
+        </w:rPr>
+        <w:t>Struktūros aprašymas</w:t>
+      </w:r>
+      <w:bookmarkEnd w:id="6"/>
+    </w:p>
+    <w:p>
+      <w:pPr>
+        <w:rPr>
+          <w:lang w:val="lt-LT" w:eastAsia="lt-LT"/>
+        </w:rPr>
+      </w:pPr>
+      <w:r>
+        <w:rPr>
+          <w:lang w:val="lt-LT" w:eastAsia="lt-LT"/>
+        </w:rPr>
+        <w:t>Svetaine sudaryta iš pagrindinio meniu ir jo submeniu kurių yra 9.</w:t>
+      </w:r>
+    </w:p>
+    <w:p>
+      <w:pPr>
+        <w:rPr>
+          <w:lang w:val="lt-LT" w:eastAsia="lt-LT"/>
+        </w:rPr>
+      </w:pPr>
+      <w:r>
+        <w:rPr>
+          <w:lang w:val="lt-LT" w:eastAsia="lt-LT"/>
+        </w:rPr>
+        <w:t>Pagrindinis menu kode minimas kaip „Menu10“, šiame meniu galima rasti 9 pasirinkimus į sekančius submeniu</w:t>
+      </w:r>
+      <w:r>
+        <w:rPr>
+          <w:lang w:val="lt-LT" w:eastAsia="lt-LT"/>
+        </w:rPr>
+        <w:t>:</w:t>
+      </w:r>
+    </w:p>
+    <w:p>
+      <w:pPr>
+        <w:rPr>
+          <w:lang w:val="lt-LT" w:eastAsia="lt-LT"/>
+        </w:rPr>
+      </w:pPr>
+      <w:r>
+        <w:rPr>
+          <w:lang w:val="lt-LT" w:eastAsia="lt-LT"/>
+        </w:rPr>
+        <w:lastRenderedPageBreak/>
+        <w:t>Menu 1 „</w:t>
+      </w:r>
+      <w:proofErr w:type="spellStart"/>
+      <w:r>
+        <w:rPr>
+          <w:lang w:val="lt-LT" w:eastAsia="lt-LT"/>
+        </w:rPr>
+        <w:t>Locks</w:t>
+      </w:r>
+      <w:proofErr w:type="spellEnd"/>
+      <w:r>
+        <w:rPr>
+          <w:lang w:val="lt-LT" w:eastAsia="lt-LT"/>
+        </w:rPr>
+        <w:t>“ sudarytas iš patalpose esančiu užrakinamų sistemų;</w:t>
+      </w:r>
+    </w:p>
+    <w:p>
+      <w:pPr>
+        <w:rPr>
+          <w:lang w:val="lt-LT" w:eastAsia="lt-LT"/>
+        </w:rPr>
+      </w:pPr>
+      <w:r>
+        <w:rPr>
+          <w:lang w:val="lt-LT" w:eastAsia="lt-LT"/>
+        </w:rPr>
+        <w:t>Menu 2 „</w:t>
       </w:r>
       <w:r>
         <w:rPr>
           <w:lang w:eastAsia="lt-LT"/>
         </w:rPr>
-        <w:t>application</w:t>
-      </w:r>
-      <w:r>
-        <w:rPr>
-          <w:lang w:val="lt-LT" w:eastAsia="lt-LT"/>
-        </w:rPr>
-        <w:t xml:space="preserve">“ tipo puslapi kuris butu skirtas </w:t>
-      </w:r>
-      <w:r>
-        <w:rPr>
-          <w:lang w:val="lt-LT" w:eastAsia="lt-LT"/>
-        </w:rPr>
-        <w:t>valdyti namuose ar kompanijose esančius paprasčiausius elementus kaip apšvietimą, žaliuzes, durų užrakinimus ir t.t.</w:t>
-      </w:r>
-    </w:p>
-    <w:p>
-      <w:pPr>
-        <w:pStyle w:val="Heading1"/>
-        <w:rPr>
-          <w:lang w:val="lt-LT" w:eastAsia="lt-LT"/>
-        </w:rPr>
-      </w:pPr>
-      <w:bookmarkStart w:id="1" w:name="_Toc89952234"/>
-      <w:r>
-        <w:rPr>
-          <w:lang w:val="lt-LT" w:eastAsia="lt-LT"/>
-        </w:rPr>
-        <w:t>Svetainės struktūra</w:t>
-      </w:r>
-      <w:bookmarkEnd w:id="1"/>
+        <w:t>Cameras</w:t>
+      </w:r>
+      <w:r>
+        <w:rPr>
+          <w:lang w:val="lt-LT" w:eastAsia="lt-LT"/>
+        </w:rPr>
+        <w:t>“ sudaryta iš patalpose esančių kamerų;</w:t>
+      </w:r>
+    </w:p>
+    <w:p>
+      <w:pPr>
+        <w:rPr>
+          <w:lang w:val="lt-LT" w:eastAsia="lt-LT"/>
+        </w:rPr>
+      </w:pPr>
+      <w:r>
+        <w:rPr>
+          <w:lang w:val="lt-LT" w:eastAsia="lt-LT"/>
+        </w:rPr>
+        <w:t>Menu 3 „</w:t>
+      </w:r>
+      <w:r>
+        <w:rPr>
+          <w:lang w:eastAsia="lt-LT"/>
+        </w:rPr>
+        <w:t>AC</w:t>
+      </w:r>
+      <w:r>
+        <w:rPr>
+          <w:lang w:val="lt-LT" w:eastAsia="lt-LT"/>
+        </w:rPr>
+        <w:t>“ sudarytas iš patalpose esančiu klimato kontroles sistemų;</w:t>
+      </w:r>
+    </w:p>
+    <w:p>
+      <w:pPr>
+        <w:rPr>
+          <w:lang w:val="lt-LT" w:eastAsia="lt-LT"/>
+        </w:rPr>
+      </w:pPr>
+      <w:r>
+        <w:rPr>
+          <w:lang w:val="lt-LT" w:eastAsia="lt-LT"/>
+        </w:rPr>
+        <w:t>Menu 4 „</w:t>
+      </w:r>
+      <w:r>
+        <w:rPr>
+          <w:lang w:val="lt-LT" w:eastAsia="lt-LT"/>
+        </w:rPr>
+        <w:t>Windows</w:t>
+      </w:r>
+      <w:r>
+        <w:rPr>
+          <w:lang w:val="lt-LT" w:eastAsia="lt-LT"/>
+        </w:rPr>
+        <w:t xml:space="preserve"> </w:t>
+      </w:r>
+      <w:proofErr w:type="spellStart"/>
+      <w:r>
+        <w:rPr>
+          <w:lang w:val="lt-LT" w:eastAsia="lt-LT"/>
+        </w:rPr>
+        <w:t>and</w:t>
+      </w:r>
+      <w:proofErr w:type="spellEnd"/>
+      <w:r>
+        <w:rPr>
+          <w:lang w:val="lt-LT" w:eastAsia="lt-LT"/>
+        </w:rPr>
+        <w:t xml:space="preserve"> </w:t>
+      </w:r>
+      <w:proofErr w:type="spellStart"/>
+      <w:r>
+        <w:rPr>
+          <w:lang w:val="lt-LT" w:eastAsia="lt-LT"/>
+        </w:rPr>
+        <w:t>blinds</w:t>
+      </w:r>
+      <w:proofErr w:type="spellEnd"/>
+      <w:r>
+        <w:rPr>
+          <w:lang w:val="lt-LT" w:eastAsia="lt-LT"/>
+        </w:rPr>
+        <w:t>“ sudarytas iš patalpose esančiu langų, žaliuzių ir panašiai</w:t>
+      </w:r>
+      <w:r>
+        <w:rPr>
+          <w:lang w:val="lt-LT" w:eastAsia="lt-LT"/>
+        </w:rPr>
+        <w:t>, atidarymo ir kontroles mechanizmų;</w:t>
+      </w:r>
+    </w:p>
+    <w:p>
+      <w:pPr>
+        <w:rPr>
+          <w:lang w:val="lt-LT" w:eastAsia="lt-LT"/>
+        </w:rPr>
+      </w:pPr>
+      <w:r>
+        <w:rPr>
+          <w:lang w:val="lt-LT" w:eastAsia="lt-LT"/>
+        </w:rPr>
+        <w:t>Menu 5 „</w:t>
+      </w:r>
+      <w:proofErr w:type="spellStart"/>
+      <w:r>
+        <w:rPr>
+          <w:lang w:val="lt-LT" w:eastAsia="lt-LT"/>
+        </w:rPr>
+        <w:t>Floor</w:t>
+      </w:r>
+      <w:proofErr w:type="spellEnd"/>
+      <w:r>
+        <w:rPr>
+          <w:lang w:val="lt-LT" w:eastAsia="lt-LT"/>
+        </w:rPr>
+        <w:t xml:space="preserve"> </w:t>
+      </w:r>
+      <w:proofErr w:type="spellStart"/>
+      <w:r>
+        <w:rPr>
+          <w:lang w:val="lt-LT" w:eastAsia="lt-LT"/>
+        </w:rPr>
+        <w:t>plan</w:t>
+      </w:r>
+      <w:proofErr w:type="spellEnd"/>
+      <w:r>
+        <w:rPr>
+          <w:lang w:val="lt-LT" w:eastAsia="lt-LT"/>
+        </w:rPr>
+        <w:t>“ sudarytas iš patalpų žemėlapio kuriame galima pasirinkti norima erdve ir pamatyti kokie valdomi komponentai yra jose ir juos valdyti;</w:t>
+      </w:r>
+    </w:p>
+    <w:p>
+      <w:pPr>
+        <w:rPr>
+          <w:lang w:val="lt-LT" w:eastAsia="lt-LT"/>
+        </w:rPr>
+      </w:pPr>
+      <w:r>
+        <w:rPr>
+          <w:lang w:val="lt-LT" w:eastAsia="lt-LT"/>
+        </w:rPr>
+        <w:t>Menu 6 „</w:t>
+      </w:r>
+      <w:r>
+        <w:rPr>
+          <w:lang w:eastAsia="lt-LT"/>
+        </w:rPr>
+        <w:t>Shower</w:t>
+      </w:r>
+      <w:r>
+        <w:rPr>
+          <w:lang w:val="lt-LT" w:eastAsia="lt-LT"/>
+        </w:rPr>
+        <w:t xml:space="preserve"> </w:t>
+      </w:r>
+      <w:r>
+        <w:rPr>
+          <w:lang w:eastAsia="lt-LT"/>
+        </w:rPr>
+        <w:t>and</w:t>
+      </w:r>
+      <w:r>
+        <w:rPr>
+          <w:lang w:val="lt-LT" w:eastAsia="lt-LT"/>
+        </w:rPr>
+        <w:t xml:space="preserve"> </w:t>
+      </w:r>
+      <w:r>
+        <w:rPr>
+          <w:lang w:eastAsia="lt-LT"/>
+        </w:rPr>
+        <w:t>water</w:t>
+      </w:r>
+      <w:r>
+        <w:rPr>
+          <w:lang w:val="lt-LT" w:eastAsia="lt-LT"/>
+        </w:rPr>
+        <w:t xml:space="preserve"> taps“ sudarytas iš valdomų vandens kranų ir dušo kabinų;</w:t>
+      </w:r>
+    </w:p>
+    <w:p>
+      <w:pPr>
+        <w:rPr>
+          <w:lang w:val="lt-LT" w:eastAsia="lt-LT"/>
+        </w:rPr>
+      </w:pPr>
+      <w:r>
+        <w:rPr>
+          <w:lang w:val="lt-LT" w:eastAsia="lt-LT"/>
+        </w:rPr>
+        <w:t>Menu 7 „</w:t>
+      </w:r>
+      <w:r>
+        <w:rPr>
+          <w:lang w:eastAsia="lt-LT"/>
+        </w:rPr>
+        <w:t>Lights</w:t>
+      </w:r>
+      <w:r>
+        <w:rPr>
+          <w:lang w:val="lt-LT" w:eastAsia="lt-LT"/>
+        </w:rPr>
+        <w:t>“ sudarytas iš patalpose esančiu apšvietimo sistemų;</w:t>
+      </w:r>
+    </w:p>
+    <w:p>
+      <w:pPr>
+        <w:rPr>
+          <w:lang w:val="lt-LT" w:eastAsia="lt-LT"/>
+        </w:rPr>
+      </w:pPr>
+      <w:r>
+        <w:rPr>
+          <w:lang w:val="lt-LT" w:eastAsia="lt-LT"/>
+        </w:rPr>
+        <w:t>Menu 8 „</w:t>
+      </w:r>
+      <w:r>
+        <w:rPr>
+          <w:lang w:eastAsia="lt-LT"/>
+        </w:rPr>
+        <w:t>Home</w:t>
+      </w:r>
+      <w:r>
+        <w:rPr>
+          <w:lang w:val="lt-LT" w:eastAsia="lt-LT"/>
+        </w:rPr>
+        <w:t xml:space="preserve"> </w:t>
+      </w:r>
+      <w:r>
+        <w:rPr>
+          <w:lang w:eastAsia="lt-LT"/>
+        </w:rPr>
+        <w:t>appliances</w:t>
+      </w:r>
+      <w:r>
+        <w:rPr>
+          <w:lang w:val="lt-LT" w:eastAsia="lt-LT"/>
+        </w:rPr>
+        <w:t>“ sudarytas iš tokiu elementų kaip kavos aparatai, šaldytuvai ir panašiai;</w:t>
+      </w:r>
+    </w:p>
+    <w:p>
+      <w:pPr>
+        <w:rPr>
+          <w:lang w:val="lt-LT" w:eastAsia="lt-LT"/>
+        </w:rPr>
+      </w:pPr>
+      <w:r>
+        <w:rPr>
+          <w:lang w:val="lt-LT" w:eastAsia="lt-LT"/>
+        </w:rPr>
+        <w:t>Menu 9 „</w:t>
+      </w:r>
+      <w:proofErr w:type="spellStart"/>
+      <w:r>
+        <w:rPr>
+          <w:lang w:val="lt-LT" w:eastAsia="lt-LT"/>
+        </w:rPr>
+        <w:t>Info</w:t>
+      </w:r>
+      <w:proofErr w:type="spellEnd"/>
+      <w:r>
+        <w:rPr>
+          <w:lang w:val="lt-LT" w:eastAsia="lt-LT"/>
+        </w:rPr>
+        <w:t xml:space="preserve">“ sudarytas iš </w:t>
+      </w:r>
+      <w:r>
+        <w:rPr>
+          <w:lang w:val="lt-LT" w:eastAsia="lt-LT"/>
+        </w:rPr>
+        <w:t>būtinos vartotojui reikalingos informacijos, kuri turėtu padėti vartotojui nustatyti sistemos klaidas arba susisiekti su IT pagalbos tarnyba.</w:t>
+      </w:r>
     </w:p>
     <w:p>
       <w:pPr>
@@ -833,378 +1530,14 @@
           <w:lang w:val="lt-LT" w:eastAsia="lt-LT"/>
         </w:rPr>
       </w:pPr>
-      <w:bookmarkStart w:id="2" w:name="_Toc89952235"/>
-      <w:r>
-        <w:rPr>
-          <w:lang w:val="lt-LT" w:eastAsia="lt-LT"/>
-        </w:rPr>
-        <w:t>Struktūros aprašymas</w:t>
-      </w:r>
-      <w:bookmarkEnd w:id="2"/>
-    </w:p>
-    <w:p>
-      <w:pPr>
-        <w:rPr>
-          <w:lang w:val="lt-LT" w:eastAsia="lt-LT"/>
-        </w:rPr>
-      </w:pPr>
-      <w:r>
-        <w:rPr>
-          <w:lang w:val="lt-LT" w:eastAsia="lt-LT"/>
-        </w:rPr>
-        <w:t>Svetaine sudaryta iš pagrindinio meniu ir jo submeniu kurių yra 9.</w:t>
-      </w:r>
-    </w:p>
-    <w:p>
-      <w:pPr>
-        <w:rPr>
-          <w:lang w:val="lt-LT" w:eastAsia="lt-LT"/>
-        </w:rPr>
-      </w:pPr>
-      <w:r>
-        <w:rPr>
-          <w:lang w:val="lt-LT" w:eastAsia="lt-LT"/>
-        </w:rPr>
-        <w:t>Pagrindinis menu kode minimas kaip „Menu10“, šiame meniu galima rasti 9 pasirinkimus į sekančius submeniu</w:t>
-      </w:r>
-      <w:r>
-        <w:rPr>
-          <w:lang w:val="lt-LT" w:eastAsia="lt-LT"/>
-        </w:rPr>
-        <w:t>:</w:t>
-      </w:r>
-    </w:p>
-    <w:p>
-      <w:pPr>
-        <w:rPr>
-          <w:lang w:val="lt-LT" w:eastAsia="lt-LT"/>
-        </w:rPr>
-      </w:pPr>
-      <w:r>
-        <w:rPr>
-          <w:lang w:val="lt-LT" w:eastAsia="lt-LT"/>
-        </w:rPr>
-        <w:t>Menu 1 „</w:t>
-      </w:r>
-      <w:r>
-        <w:rPr>
-          <w:lang w:eastAsia="lt-LT"/>
-        </w:rPr>
-        <w:t>Locks</w:t>
-      </w:r>
-      <w:r>
-        <w:rPr>
-          <w:lang w:val="lt-LT" w:eastAsia="lt-LT"/>
-        </w:rPr>
-        <w:t>“ sudarytas iš patalpose esančiu užrakinamų sistemų;</w:t>
-      </w:r>
-    </w:p>
-    <w:p>
-      <w:pPr>
-        <w:rPr>
-          <w:lang w:val="lt-LT" w:eastAsia="lt-LT"/>
-        </w:rPr>
-      </w:pPr>
-      <w:r>
-        <w:rPr>
-          <w:lang w:val="lt-LT" w:eastAsia="lt-LT"/>
-        </w:rPr>
-        <w:t>Menu 2 „</w:t>
-      </w:r>
-      <w:r>
-        <w:rPr>
-          <w:lang w:eastAsia="lt-LT"/>
-        </w:rPr>
-        <w:t>Cameras</w:t>
-      </w:r>
-      <w:r>
-        <w:rPr>
-          <w:lang w:val="lt-LT" w:eastAsia="lt-LT"/>
-        </w:rPr>
-        <w:t>“ sudaryta iš patalpose esančių kamerų;</w:t>
-      </w:r>
-    </w:p>
-    <w:p>
-      <w:pPr>
-        <w:rPr>
-          <w:lang w:val="lt-LT" w:eastAsia="lt-LT"/>
-        </w:rPr>
-      </w:pPr>
-      <w:r>
-        <w:rPr>
-          <w:lang w:val="lt-LT" w:eastAsia="lt-LT"/>
-        </w:rPr>
-        <w:t>Menu 3 „</w:t>
-      </w:r>
-      <w:r>
-        <w:rPr>
-          <w:lang w:eastAsia="lt-LT"/>
-        </w:rPr>
-        <w:t>AC</w:t>
-      </w:r>
-      <w:r>
-        <w:rPr>
-          <w:lang w:val="lt-LT" w:eastAsia="lt-LT"/>
-        </w:rPr>
-        <w:t>“ sudarytas iš patalpose esančiu klimato kontroles sistemų;</w:t>
-      </w:r>
-    </w:p>
-    <w:p>
-      <w:pPr>
-        <w:rPr>
-          <w:lang w:val="lt-LT" w:eastAsia="lt-LT"/>
-        </w:rPr>
-      </w:pPr>
-      <w:r>
-        <w:rPr>
-          <w:lang w:val="lt-LT" w:eastAsia="lt-LT"/>
-        </w:rPr>
-        <w:t>Menu 4 „</w:t>
-      </w:r>
-      <w:r>
-        <w:rPr>
-          <w:lang w:eastAsia="lt-LT"/>
-        </w:rPr>
-        <w:t>Windows</w:t>
-      </w:r>
-      <w:r>
-        <w:rPr>
-          <w:lang w:val="lt-LT" w:eastAsia="lt-LT"/>
-        </w:rPr>
-        <w:t xml:space="preserve"> </w:t>
-      </w:r>
-      <w:r>
-        <w:rPr>
-          <w:lang w:eastAsia="lt-LT"/>
-        </w:rPr>
-        <w:t>and</w:t>
-      </w:r>
-      <w:r>
-        <w:rPr>
-          <w:lang w:val="lt-LT" w:eastAsia="lt-LT"/>
-        </w:rPr>
-        <w:t xml:space="preserve"> </w:t>
-      </w:r>
-      <w:r>
-        <w:rPr>
-          <w:lang w:eastAsia="lt-LT"/>
-        </w:rPr>
-        <w:t>blinds</w:t>
-      </w:r>
-      <w:r>
-        <w:rPr>
-          <w:lang w:val="lt-LT" w:eastAsia="lt-LT"/>
-        </w:rPr>
-        <w:t>“ sudarytas iš patalpose esančiu langų, žaliuzių ir panašiai</w:t>
-      </w:r>
-      <w:r>
-        <w:rPr>
-          <w:lang w:val="lt-LT" w:eastAsia="lt-LT"/>
-        </w:rPr>
-        <w:t>, atidarymo ir kontroles mechanizmų;</w:t>
-      </w:r>
-    </w:p>
-    <w:p>
-      <w:pPr>
-        <w:rPr>
-          <w:lang w:val="lt-LT" w:eastAsia="lt-LT"/>
-        </w:rPr>
-      </w:pPr>
-      <w:r>
-        <w:rPr>
-          <w:lang w:val="lt-LT" w:eastAsia="lt-LT"/>
-        </w:rPr>
-        <w:t>Menu 5 „</w:t>
-      </w:r>
-      <w:r>
-        <w:rPr>
-          <w:lang w:eastAsia="lt-LT"/>
-        </w:rPr>
-        <w:t>Floor</w:t>
-      </w:r>
-      <w:r>
-        <w:rPr>
-          <w:lang w:val="lt-LT" w:eastAsia="lt-LT"/>
-        </w:rPr>
-        <w:t xml:space="preserve"> </w:t>
-      </w:r>
-      <w:r>
-        <w:rPr>
-          <w:lang w:eastAsia="lt-LT"/>
-        </w:rPr>
-        <w:t>plan</w:t>
-      </w:r>
-      <w:r>
-        <w:rPr>
-          <w:lang w:val="lt-LT" w:eastAsia="lt-LT"/>
-        </w:rPr>
-        <w:t>“ sudarytas iš patalpų žemėlapio kuriame galima pasirinkti norima erdve ir pamatyti kokie valdomi komponentai yra jose ir juos valdyti;</w:t>
-      </w:r>
-    </w:p>
-    <w:p>
-      <w:pPr>
-        <w:rPr>
-          <w:lang w:val="lt-LT" w:eastAsia="lt-LT"/>
-        </w:rPr>
-      </w:pPr>
-      <w:r>
-        <w:rPr>
-          <w:lang w:val="lt-LT" w:eastAsia="lt-LT"/>
-        </w:rPr>
-        <w:t>Menu 6 „</w:t>
-      </w:r>
-      <w:r>
-        <w:rPr>
-          <w:lang w:eastAsia="lt-LT"/>
-        </w:rPr>
-        <w:t>Shower</w:t>
-      </w:r>
-      <w:r>
-        <w:rPr>
-          <w:lang w:val="lt-LT" w:eastAsia="lt-LT"/>
-        </w:rPr>
-        <w:t xml:space="preserve"> </w:t>
-      </w:r>
-      <w:r>
-        <w:rPr>
-          <w:lang w:eastAsia="lt-LT"/>
-        </w:rPr>
-        <w:t>and</w:t>
-      </w:r>
-      <w:r>
-        <w:rPr>
-          <w:lang w:val="lt-LT" w:eastAsia="lt-LT"/>
-        </w:rPr>
-        <w:t xml:space="preserve"> </w:t>
-      </w:r>
-      <w:r>
-        <w:rPr>
-          <w:lang w:eastAsia="lt-LT"/>
-        </w:rPr>
-        <w:t>water</w:t>
-      </w:r>
-      <w:r>
-        <w:rPr>
-          <w:lang w:val="lt-LT" w:eastAsia="lt-LT"/>
-        </w:rPr>
-        <w:t xml:space="preserve"> taps“ sudarytas iš valdomų vandens kranų ir dušo kabinų;</w:t>
-      </w:r>
-    </w:p>
-    <w:p>
-      <w:pPr>
-        <w:rPr>
-          <w:lang w:val="lt-LT" w:eastAsia="lt-LT"/>
-        </w:rPr>
-      </w:pPr>
-      <w:r>
-        <w:rPr>
-          <w:lang w:val="lt-LT" w:eastAsia="lt-LT"/>
-        </w:rPr>
-        <w:t>Menu 7 „</w:t>
-      </w:r>
-      <w:r>
-        <w:rPr>
-          <w:lang w:eastAsia="lt-LT"/>
-        </w:rPr>
-        <w:t>Lights</w:t>
-      </w:r>
-      <w:r>
-        <w:rPr>
-          <w:lang w:val="lt-LT" w:eastAsia="lt-LT"/>
-        </w:rPr>
-        <w:t>“ sudarytas iš patalpose esančiu apšvietimo sistemų;</w:t>
-      </w:r>
-    </w:p>
-    <w:p>
-      <w:pPr>
-        <w:rPr>
-          <w:lang w:val="lt-LT" w:eastAsia="lt-LT"/>
-        </w:rPr>
-      </w:pPr>
-      <w:r>
-        <w:rPr>
-          <w:lang w:val="lt-LT" w:eastAsia="lt-LT"/>
-        </w:rPr>
-        <w:t>Menu 8 „</w:t>
-      </w:r>
-      <w:r>
-        <w:rPr>
-          <w:lang w:eastAsia="lt-LT"/>
-        </w:rPr>
-        <w:t>H</w:t>
-      </w:r>
-      <w:r>
-        <w:rPr>
-          <w:lang w:eastAsia="lt-LT"/>
-        </w:rPr>
-        <w:t>ome</w:t>
-      </w:r>
-      <w:r>
-        <w:rPr>
-          <w:lang w:val="lt-LT" w:eastAsia="lt-LT"/>
-        </w:rPr>
-        <w:t xml:space="preserve"> </w:t>
-      </w:r>
-      <w:r>
-        <w:rPr>
-          <w:lang w:eastAsia="lt-LT"/>
-        </w:rPr>
-        <w:t>appliances</w:t>
-      </w:r>
-      <w:r>
-        <w:rPr>
-          <w:lang w:val="lt-LT" w:eastAsia="lt-LT"/>
-        </w:rPr>
-        <w:t>“ sudarytas iš tokiu elementų kaip kavos aparatai, šaldytuvai ir panašiai;</w:t>
-      </w:r>
-    </w:p>
-    <w:p>
-      <w:pPr>
-        <w:rPr>
-          <w:lang w:val="lt-LT" w:eastAsia="lt-LT"/>
-        </w:rPr>
-      </w:pPr>
-      <w:r>
-        <w:rPr>
-          <w:lang w:val="lt-LT" w:eastAsia="lt-LT"/>
-        </w:rPr>
-        <w:t>Menu 9 „</w:t>
-      </w:r>
-      <w:r>
-        <w:rPr>
-          <w:lang w:eastAsia="lt-LT"/>
-        </w:rPr>
-        <w:t>Info</w:t>
-      </w:r>
-      <w:r>
-        <w:rPr>
-          <w:lang w:val="lt-LT" w:eastAsia="lt-LT"/>
-        </w:rPr>
-        <w:t xml:space="preserve">“ sudarytas iš </w:t>
-      </w:r>
-      <w:r>
-        <w:rPr>
-          <w:lang w:val="lt-LT" w:eastAsia="lt-LT"/>
-        </w:rPr>
-        <w:t>būtinos vartotojui reikalingos informacijos, kuri turėtu padėti vartotojui nustatyti sistemos klaidas arba susisiekti su IT pagalbos tarnyba.</w:t>
-      </w:r>
-    </w:p>
-    <w:p>
-      <w:pPr>
-        <w:pStyle w:val="Heading2"/>
-        <w:rPr>
-          <w:lang w:val="lt-LT" w:eastAsia="lt-LT"/>
-        </w:rPr>
-      </w:pPr>
-      <w:bookmarkStart w:id="3" w:name="_Toc89952236"/>
-      <w:r>
-        <w:rPr>
-          <w:lang w:val="lt-LT" w:eastAsia="lt-LT"/>
-        </w:rPr>
-        <w:lastRenderedPageBreak/>
+      <w:bookmarkStart w:id="7" w:name="_Toc89952236"/>
+      <w:r>
+        <w:rPr>
+          <w:lang w:val="lt-LT" w:eastAsia="lt-LT"/>
+        </w:rPr>
         <w:t>Svetaines medis:</w:t>
       </w:r>
-      <w:bookmarkEnd w:id="3"/>
+      <w:bookmarkEnd w:id="7"/>
     </w:p>
     <w:p>
       <w:pPr>
@@ -1233,7 +1566,7 @@
                     </pic:cNvPicPr>
                   </pic:nvPicPr>
                   <pic:blipFill>
-                    <a:blip r:embed="rId6" cstate="print">
+                    <a:blip r:embed="rId9" cstate="print">
                       <a:extLst>
                         <a:ext uri="{28A0092B-C50C-407E-A947-70E740481C1C}">
                           <a14:useLocalDpi xmlns:a14="http://schemas.microsoft.com/office/drawing/2010/main" val="0"/>
@@ -1273,6 +1606,7 @@
           <w:lang w:val="lt-LT"/>
         </w:rPr>
       </w:pPr>
+      <w:bookmarkStart w:id="8" w:name="_Toc90475829"/>
       <w:r>
         <w:t xml:space="preserve">pav. </w:t>
       </w:r>
@@ -1281,7 +1615,7 @@
           <w:rPr>
             <w:noProof/>
           </w:rPr>
-          <w:t>1</w:t>
+          <w:t>4</w:t>
         </w:r>
       </w:fldSimple>
       <w:r>
@@ -1293,6 +1627,7 @@
         </w:rPr>
         <w:t>Svetaines medis</w:t>
       </w:r>
+      <w:bookmarkEnd w:id="8"/>
     </w:p>
     <w:p>
       <w:pPr>
@@ -1328,10 +1663,473 @@
           <w:lang w:val="lt-LT"/>
         </w:rPr>
       </w:pPr>
+      <w:r>
+        <w:rPr>
+          <w:lang w:val="lt-LT"/>
+        </w:rPr>
+        <w:t xml:space="preserve">Pirmojo etapo metu buvo kuriamas pagrindinis meniu, kuriame butu </w:t>
+      </w:r>
+      <w:r>
+        <w:rPr>
+          <w:lang w:val="lt-LT"/>
+        </w:rPr>
+        <w:t xml:space="preserve">rodykles, mygtukai į sekančius meniu. </w:t>
+      </w:r>
+    </w:p>
+    <w:p>
+      <w:pPr>
+        <w:pStyle w:val="Heading2"/>
+        <w:rPr>
+          <w:lang w:val="lt-LT"/>
+        </w:rPr>
+      </w:pPr>
+      <w:r>
+        <w:rPr>
+          <w:lang w:val="lt-LT"/>
+        </w:rPr>
+        <w:lastRenderedPageBreak/>
+        <w:t>Etapas 2</w:t>
+      </w:r>
+    </w:p>
+    <w:p>
+      <w:pPr>
+        <w:rPr>
+          <w:lang w:val="lt-LT"/>
+        </w:rPr>
+      </w:pPr>
+      <w:r>
+        <w:rPr>
+          <w:lang w:val="lt-LT"/>
+        </w:rPr>
+        <w:t>Pradeda kurti submeniu, kuriose butu galima rasti visus patalpų valdymui skirtus komponentus.</w:t>
+      </w:r>
+    </w:p>
+    <w:p>
+      <w:pPr>
+        <w:pStyle w:val="Heading2"/>
+        <w:rPr>
+          <w:lang w:val="lt-LT"/>
+        </w:rPr>
+      </w:pPr>
+      <w:r>
+        <w:rPr>
+          <w:lang w:val="lt-LT"/>
+        </w:rPr>
+        <w:t>Etapas 3</w:t>
+      </w:r>
+    </w:p>
+    <w:p>
+      <w:pPr>
+        <w:rPr>
+          <w:lang w:val="lt-LT"/>
+        </w:rPr>
+      </w:pPr>
+      <w:r>
+        <w:rPr>
+          <w:lang w:val="lt-LT"/>
+        </w:rPr>
+        <w:t>Pradeda kurti valdymo elementai esantys 2-ojo etapo metu sukurtose kategorijose.</w:t>
+      </w:r>
+    </w:p>
+    <w:p>
+      <w:pPr>
+        <w:pStyle w:val="Heading2"/>
+        <w:rPr>
+          <w:lang w:val="lt-LT"/>
+        </w:rPr>
+      </w:pPr>
+      <w:r>
+        <w:rPr>
+          <w:lang w:val="lt-LT"/>
+        </w:rPr>
+        <w:t>Etapas 4</w:t>
+      </w:r>
+    </w:p>
+    <w:p>
+      <w:pPr>
+        <w:pStyle w:val="Heading2"/>
+        <w:rPr>
+          <w:lang w:val="lt-LT"/>
+        </w:rPr>
+      </w:pPr>
+      <w:r>
+        <w:rPr>
+          <w:lang w:val="lt-LT"/>
+        </w:rPr>
+        <w:t>Etapas N</w:t>
+      </w:r>
+    </w:p>
+    <w:p>
+      <w:pPr>
+        <w:rPr>
+          <w:lang w:val="lt-LT"/>
+        </w:rPr>
+      </w:pPr>
+      <w:r>
+        <w:rPr>
+          <w:lang w:val="lt-LT"/>
+        </w:rPr>
+        <w:t>Palengvinti mygtukų užprogramavimo darbą buvo pereita prie jquery bibliotekos.</w:t>
+      </w:r>
+    </w:p>
+    <w:p>
+      <w:pPr>
+        <w:pStyle w:val="Heading1"/>
+        <w:rPr>
+          <w:lang w:val="lt-LT"/>
+        </w:rPr>
+      </w:pPr>
+      <w:r>
+        <w:rPr>
+          <w:lang w:val="lt-LT"/>
+        </w:rPr>
+        <w:t xml:space="preserve">Svetainės temai specifinių dalių aprašymas </w:t>
+      </w:r>
+    </w:p>
+    <w:p>
+      <w:pPr>
+        <w:rPr>
+          <w:lang w:val="lt-LT"/>
+        </w:rPr>
+      </w:pPr>
+    </w:p>
+    <w:p>
+      <w:pPr>
+        <w:rPr>
+          <w:lang w:val="lt-LT"/>
+        </w:rPr>
+      </w:pPr>
+    </w:p>
+    <w:p>
+      <w:pPr>
+        <w:pStyle w:val="TableofFigures"/>
+        <w:tabs>
+          <w:tab w:val="right" w:leader="dot" w:pos="10456"/>
+        </w:tabs>
+        <w:rPr>
+          <w:rFonts w:eastAsiaTheme="minorEastAsia"/>
+          <w:noProof/>
+          <w:lang w:val="lt-LT" w:eastAsia="lt-LT"/>
+        </w:rPr>
+      </w:pPr>
+      <w:r>
+        <w:rPr>
+          <w:lang w:val="lt-LT"/>
+        </w:rPr>
+        <w:fldChar w:fldCharType="begin"/>
+      </w:r>
+      <w:r>
+        <w:rPr>
+          <w:lang w:val="lt-LT"/>
+        </w:rPr>
+        <w:instrText xml:space="preserve"> TOC \h \z \c "pav." </w:instrText>
+      </w:r>
+      <w:r>
+        <w:rPr>
+          <w:lang w:val="lt-LT"/>
+        </w:rPr>
+        <w:fldChar w:fldCharType="separate"/>
+      </w:r>
+      <w:hyperlink w:anchor="_Toc90475826" w:history="1">
+        <w:r>
+          <w:rPr>
+            <w:rStyle w:val="Hyperlink"/>
+            <w:noProof/>
+          </w:rPr>
+          <w:t>pav. 1 (https://techtrendspro.com/best-home-security-systems-market-today/)</w:t>
+        </w:r>
+        <w:r>
+          <w:rPr>
+            <w:noProof/>
+            <w:webHidden/>
+          </w:rPr>
+          <w:tab/>
+        </w:r>
+        <w:r>
+          <w:rPr>
+            <w:noProof/>
+            <w:webHidden/>
+          </w:rPr>
+          <w:fldChar w:fldCharType="begin"/>
+        </w:r>
+        <w:r>
+          <w:rPr>
+            <w:noProof/>
+            <w:webHidden/>
+          </w:rPr>
+          <w:instrText xml:space="preserve"> PAGEREF _Toc90475826 \h </w:instrText>
+        </w:r>
+        <w:r>
+          <w:rPr>
+            <w:noProof/>
+            <w:webHidden/>
+          </w:rPr>
+        </w:r>
+        <w:r>
+          <w:rPr>
+            <w:noProof/>
+            <w:webHidden/>
+          </w:rPr>
+          <w:fldChar w:fldCharType="separate"/>
+        </w:r>
+        <w:r>
+          <w:rPr>
+            <w:noProof/>
+            <w:webHidden/>
+          </w:rPr>
+          <w:t>3</w:t>
+        </w:r>
+        <w:r>
+          <w:rPr>
+            <w:noProof/>
+            <w:webHidden/>
+          </w:rPr>
+          <w:fldChar w:fldCharType="end"/>
+        </w:r>
+      </w:hyperlink>
+    </w:p>
+    <w:p>
+      <w:pPr>
+        <w:pStyle w:val="TableofFigures"/>
+        <w:tabs>
+          <w:tab w:val="right" w:leader="dot" w:pos="10456"/>
+        </w:tabs>
+        <w:rPr>
+          <w:rFonts w:eastAsiaTheme="minorEastAsia"/>
+          <w:noProof/>
+          <w:lang w:val="lt-LT" w:eastAsia="lt-LT"/>
+        </w:rPr>
+      </w:pPr>
+      <w:hyperlink w:anchor="_Toc90475827" w:history="1">
+        <w:r>
+          <w:rPr>
+            <w:rStyle w:val="Hyperlink"/>
+            <w:noProof/>
+          </w:rPr>
+          <w:t>pav. 2 Smart home control panel stock photo (https://www.istockphoto.com/photo/smart-home-control-panel-gm983411374-266952226)</w:t>
+        </w:r>
+        <w:r>
+          <w:rPr>
+            <w:noProof/>
+            <w:webHidden/>
+          </w:rPr>
+          <w:tab/>
+        </w:r>
+        <w:r>
+          <w:rPr>
+            <w:noProof/>
+            <w:webHidden/>
+          </w:rPr>
+          <w:fldChar w:fldCharType="begin"/>
+        </w:r>
+        <w:r>
+          <w:rPr>
+            <w:noProof/>
+            <w:webHidden/>
+          </w:rPr>
+          <w:instrText xml:space="preserve"> PAGEREF _Toc90475827 \h </w:instrText>
+        </w:r>
+        <w:r>
+          <w:rPr>
+            <w:noProof/>
+            <w:webHidden/>
+          </w:rPr>
+        </w:r>
+        <w:r>
+          <w:rPr>
+            <w:noProof/>
+            <w:webHidden/>
+          </w:rPr>
+          <w:fldChar w:fldCharType="separate"/>
+        </w:r>
+        <w:r>
+          <w:rPr>
+            <w:noProof/>
+            <w:webHidden/>
+          </w:rPr>
+          <w:t>3</w:t>
+        </w:r>
+        <w:r>
+          <w:rPr>
+            <w:noProof/>
+            <w:webHidden/>
+          </w:rPr>
+          <w:fldChar w:fldCharType="end"/>
+        </w:r>
+      </w:hyperlink>
+    </w:p>
+    <w:p>
+      <w:pPr>
+        <w:pStyle w:val="TableofFigures"/>
+        <w:tabs>
+          <w:tab w:val="right" w:leader="dot" w:pos="10456"/>
+        </w:tabs>
+        <w:rPr>
+          <w:rFonts w:eastAsiaTheme="minorEastAsia"/>
+          <w:noProof/>
+          <w:lang w:val="lt-LT" w:eastAsia="lt-LT"/>
+        </w:rPr>
+      </w:pPr>
+      <w:hyperlink w:anchor="_Toc90475828" w:history="1">
+        <w:r>
+          <w:rPr>
+            <w:rStyle w:val="Hyperlink"/>
+            <w:noProof/>
+            <w:lang w:val="de-DE"/>
+          </w:rPr>
+          <w:t xml:space="preserve">pav. </w:t>
+        </w:r>
+        <w:r>
+          <w:rPr>
+            <w:rStyle w:val="Hyperlink"/>
+            <w:noProof/>
+          </w:rPr>
+          <w:t>3 Star trek Discovery season 1 press kit (https://discovery.trekcore.com/gallery/thumbnails.php?album=58&amp;page=1)</w:t>
+        </w:r>
+        <w:r>
+          <w:rPr>
+            <w:noProof/>
+            <w:webHidden/>
+          </w:rPr>
+          <w:tab/>
+        </w:r>
+        <w:r>
+          <w:rPr>
+            <w:noProof/>
+            <w:webHidden/>
+          </w:rPr>
+          <w:fldChar w:fldCharType="begin"/>
+        </w:r>
+        <w:r>
+          <w:rPr>
+            <w:noProof/>
+            <w:webHidden/>
+          </w:rPr>
+          <w:instrText xml:space="preserve"> PAGEREF _Toc90475828 \h </w:instrText>
+        </w:r>
+        <w:r>
+          <w:rPr>
+            <w:noProof/>
+            <w:webHidden/>
+          </w:rPr>
+        </w:r>
+        <w:r>
+          <w:rPr>
+            <w:noProof/>
+            <w:webHidden/>
+          </w:rPr>
+          <w:fldChar w:fldCharType="separate"/>
+        </w:r>
+        <w:r>
+          <w:rPr>
+            <w:noProof/>
+            <w:webHidden/>
+          </w:rPr>
+          <w:t>3</w:t>
+        </w:r>
+        <w:r>
+          <w:rPr>
+            <w:noProof/>
+            <w:webHidden/>
+          </w:rPr>
+          <w:fldChar w:fldCharType="end"/>
+        </w:r>
+      </w:hyperlink>
+    </w:p>
+    <w:p>
+      <w:pPr>
+        <w:pStyle w:val="TableofFigures"/>
+        <w:tabs>
+          <w:tab w:val="right" w:leader="dot" w:pos="10456"/>
+        </w:tabs>
+        <w:rPr>
+          <w:rFonts w:eastAsiaTheme="minorEastAsia"/>
+          <w:noProof/>
+          <w:lang w:val="lt-LT" w:eastAsia="lt-LT"/>
+        </w:rPr>
+      </w:pPr>
+      <w:hyperlink w:anchor="_Toc90475829" w:history="1">
+        <w:r>
+          <w:rPr>
+            <w:rStyle w:val="Hyperlink"/>
+            <w:noProof/>
+          </w:rPr>
+          <w:t xml:space="preserve">pav. 4 </w:t>
+        </w:r>
+        <w:r>
+          <w:rPr>
+            <w:rStyle w:val="Hyperlink"/>
+            <w:noProof/>
+            <w:lang w:val="lt-LT"/>
+          </w:rPr>
+          <w:t>Svetaines medis</w:t>
+        </w:r>
+        <w:r>
+          <w:rPr>
+            <w:noProof/>
+            <w:webHidden/>
+          </w:rPr>
+          <w:tab/>
+        </w:r>
+        <w:r>
+          <w:rPr>
+            <w:noProof/>
+            <w:webHidden/>
+          </w:rPr>
+          <w:fldChar w:fldCharType="begin"/>
+        </w:r>
+        <w:r>
+          <w:rPr>
+            <w:noProof/>
+            <w:webHidden/>
+          </w:rPr>
+          <w:instrText xml:space="preserve"> PAGEREF _Toc90475829 \h </w:instrText>
+        </w:r>
+        <w:r>
+          <w:rPr>
+            <w:noProof/>
+            <w:webHidden/>
+          </w:rPr>
+        </w:r>
+        <w:r>
+          <w:rPr>
+            <w:noProof/>
+            <w:webHidden/>
+          </w:rPr>
+          <w:fldChar w:fldCharType="separate"/>
+        </w:r>
+        <w:r>
+          <w:rPr>
+            <w:noProof/>
+            <w:webHidden/>
+          </w:rPr>
+          <w:t>4</w:t>
+        </w:r>
+        <w:r>
+          <w:rPr>
+            <w:noProof/>
+            <w:webHidden/>
+          </w:rPr>
+          <w:fldChar w:fldCharType="end"/>
+        </w:r>
+      </w:hyperlink>
+    </w:p>
+    <w:p>
+      <w:pPr>
+        <w:rPr>
+          <w:lang w:val="lt-LT"/>
+        </w:rPr>
+      </w:pPr>
+      <w:r>
+        <w:rPr>
+          <w:lang w:val="lt-LT"/>
+        </w:rPr>
+        <w:fldChar w:fldCharType="end"/>
+      </w:r>
     </w:p>
     <w:sectPr>
       <w:pgSz w:w="11906" w:h="16838" w:code="9"/>
-      <w:pgMar w:top="1440" w:right="1440" w:bottom="1440" w:left="1440" w:header="720" w:footer="720" w:gutter="0"/>
+      <w:pgMar w:top="720" w:right="720" w:bottom="720" w:left="720" w:header="720" w:footer="720" w:gutter="0"/>
       <w:cols w:space="720"/>
       <w:docGrid w:linePitch="360"/>
     </w:sectPr>
@@ -2222,6 +3020,17 @@
       <w:szCs w:val="26"/>
     </w:rPr>
   </w:style>
+  <w:style w:type="paragraph" w:styleId="TableofFigures">
+    <w:name w:val="table of figures"/>
+    <w:basedOn w:val="Normal"/>
+    <w:next w:val="Normal"/>
+    <w:uiPriority w:val="99"/>
+    <w:unhideWhenUsed/>
+    <w:rsid w:val="00124F9C"/>
+    <w:pPr>
+      <w:spacing w:after="0"/>
+    </w:pPr>
+  </w:style>
 </w:styles>
 </file>
 

</xml_diff>